<commit_message>
Redactado: Titulos 1 & 3
</commit_message>
<xml_diff>
--- a/Trabajos/Acreditable/c) informe/Informe - Acreditable.docx
+++ b/Trabajos/Acreditable/c) informe/Informe - Acreditable.docx
@@ -106,7 +106,7 @@
             <v:stroke joinstyle="miter"/>
             <v:path gradientshapeok="t" o:connecttype="rect"/>
           </v:shapetype>
-          <v:shape id="_x0000_s1031" type="#_x0000_t202" style="position:absolute;margin-left:168.65pt;margin-top:0;width:193.1pt;height:65.75pt;z-index:251664384;mso-height-percent:200;mso-position-horizontal:right;mso-position-horizontal-relative:margin;mso-position-vertical:bottom;mso-position-vertical-relative:margin;mso-height-percent:200;mso-width-relative:margin;mso-height-relative:margin" stroked="f">
+          <v:shape id="_x0000_s1031" type="#_x0000_t202" style="position:absolute;margin-left:321.75pt;margin-top:0;width:193.1pt;height:65.75pt;z-index:251664384;mso-height-percent:200;mso-position-horizontal:right;mso-position-horizontal-relative:margin;mso-position-vertical:bottom;mso-position-vertical-relative:margin;mso-height-percent:200;mso-width-relative:margin;mso-height-relative:margin" stroked="f">
             <v:textbox style="mso-fit-shape-to-text:t">
               <w:txbxContent>
                 <w:p>
@@ -224,40 +224,7 @@
       </w:pPr>
       <w:r>
         <w:lastRenderedPageBreak/>
-        <w:t xml:space="preserve">1. </w:t>
-      </w:r>
-      <w:r>
-        <w:t>E</w:t>
-      </w:r>
-      <w:r>
-        <w:t xml:space="preserve">fectos </w:t>
-      </w:r>
-      <w:r>
-        <w:t xml:space="preserve">De La </w:t>
-      </w:r>
-      <w:r>
-        <w:t>C</w:t>
-      </w:r>
-      <w:r>
-        <w:t xml:space="preserve">uarentena </w:t>
-      </w:r>
-      <w:r>
-        <w:t xml:space="preserve">En El </w:t>
-      </w:r>
-      <w:r>
-        <w:t>D</w:t>
-      </w:r>
-      <w:r>
-        <w:t xml:space="preserve">esarrollo </w:t>
-      </w:r>
-      <w:r>
-        <w:t xml:space="preserve">Del </w:t>
-      </w:r>
-      <w:r>
-        <w:t>P</w:t>
-      </w:r>
-      <w:r>
-        <w:t>royecto</w:t>
+        <w:t>1. Efectos de la cuarentena en el desarrollo del proyecto</w:t>
       </w:r>
     </w:p>
     <w:p>
@@ -313,65 +280,71 @@
         <w:pStyle w:val="Ttulo1"/>
       </w:pPr>
       <w:r>
-        <w:t xml:space="preserve">2. </w:t>
-      </w:r>
-      <w:r>
-        <w:t>¿</w:t>
-      </w:r>
-      <w:r>
-        <w:t xml:space="preserve">Qué </w:t>
-      </w:r>
-      <w:r>
-        <w:t>Medidas Considera Que Se Deben Adoptar En Función Del Desarrollo Del Proyecto?</w:t>
-      </w:r>
-    </w:p>
+        <w:t>2. ¿Qué medidas considera que se deben adoptar en función del desarrollo del proyecto?</w:t>
+      </w:r>
+    </w:p>
+    <w:p/>
     <w:p>
       <w:pPr>
         <w:pStyle w:val="Ttulo1"/>
       </w:pPr>
       <w:r>
-        <w:t xml:space="preserve">3. </w:t>
-      </w:r>
-      <w:r>
-        <w:t xml:space="preserve">Tomando </w:t>
-      </w:r>
-      <w:r>
-        <w:t>En Cuenta El Avance Teórico, ¿</w:t>
-      </w:r>
-      <w:r>
-        <w:t>Qué Aspectos Se</w:t>
-      </w:r>
-      <w:r>
-        <w:t xml:space="preserve"> </w:t>
-      </w:r>
-      <w:r>
-        <w:t xml:space="preserve">Podrían Incorporar A La Matriz </w:t>
-      </w:r>
-      <w:r>
-        <w:t>FODA</w:t>
-      </w:r>
-      <w:r>
-        <w:t>, Árbol Del Problema, Valores Predominantes En La Comunidad Y En Su Grupo Partiendo De La Realidad Que Ha Conllevado Esta Cuarentena Social</w:t>
-      </w:r>
-      <w:r>
-        <w:t>?</w:t>
+        <w:t>3. Tomando en cuenta el avance teórico, ¿qué aspectos se podrían incorporar a la matriz FODA, árbol del problema, valores predominantes en la comunidad y en su grupo partiendo de la realidad que ha conllevado esta cuarentena social?</w:t>
+      </w:r>
+    </w:p>
+    <w:p>
+      <w:r>
+        <w:t>La mayor amenaza</w:t>
+      </w:r>
+      <w:r>
+        <w:t xml:space="preserve"> hacia la realización del proyecto</w:t>
+      </w:r>
+      <w:r>
+        <w:t xml:space="preserve"> viene dada por el riesgo que conl</w:t>
+      </w:r>
+      <w:r>
+        <w:t xml:space="preserve">leva la interacción directa entre personas, lo que </w:t>
+      </w:r>
+      <w:r>
+        <w:t>obstaculizaría</w:t>
+      </w:r>
+      <w:r>
+        <w:t xml:space="preserve"> tanto la planificación del proyecto como</w:t>
+      </w:r>
+      <w:r>
+        <w:t xml:space="preserve"> la impartición de la instrucción a</w:t>
+      </w:r>
+      <w:r>
+        <w:t xml:space="preserve"> la comunidad</w:t>
+      </w:r>
+      <w:r>
+        <w:t xml:space="preserve"> objetivo.</w:t>
+      </w:r>
+    </w:p>
+    <w:p>
+      <w:r>
+        <w:t>Estos desafíos ponen a prueba los valores de perseverancia, responsabilidad y creatividad</w:t>
+      </w:r>
+      <w:r>
+        <w:t xml:space="preserve"> del grupo</w:t>
+      </w:r>
+      <w:r>
+        <w:t>.</w:t>
+      </w:r>
+    </w:p>
+    <w:p>
+      <w:pPr>
+        <w:pStyle w:val="Ttulo1"/>
+      </w:pPr>
+      <w:r>
+        <w:lastRenderedPageBreak/>
+        <w:t>4. T</w:t>
+      </w:r>
+      <w:r>
+        <w:t>omando en cuenta el estudio a distancia, realizar una propuesta del plan de acción de cómo serían sus actividades de formación tecnológica</w:t>
       </w:r>
     </w:p>
     <w:p/>
-    <w:p>
-      <w:pPr>
-        <w:pStyle w:val="Ttulo1"/>
-      </w:pPr>
-      <w:r>
-        <w:t xml:space="preserve">4. </w:t>
-      </w:r>
-      <w:r>
-        <w:t xml:space="preserve">Tomando </w:t>
-      </w:r>
-      <w:r>
-        <w:t>En Cuenta El Estudio A Distancia, Realizar Una Propuesta Del Plan De Acción De Cómo Serían Sus Actividades De Formación Tecnológica</w:t>
-      </w:r>
-    </w:p>
     <w:sectPr>
       <w:pgSz w:w="12240" w:h="15840"/>
       <w:pgMar w:top="1440" w:right="1440" w:bottom="1440" w:left="1440" w:header="708" w:footer="708" w:gutter="0"/>
@@ -701,11 +674,11 @@
     <w:link w:val="Ttulo1Car"/>
     <w:uiPriority w:val="9"/>
     <w:qFormat/>
-    <w:rsid w:val="00AC7EB2"/>
+    <w:rsid w:val="009D7860"/>
     <w:pPr>
       <w:keepNext/>
       <w:keepLines/>
-      <w:spacing w:before="480" w:after="240"/>
+      <w:spacing w:before="600" w:after="240"/>
       <w:outlineLvl w:val="0"/>
     </w:pPr>
     <w:rPr>
@@ -720,6 +693,7 @@
   <w:style w:type="character" w:default="1" w:styleId="Fuentedeprrafopredeter">
     <w:name w:val="Default Paragraph Font"/>
     <w:uiPriority w:val="1"/>
+    <w:semiHidden/>
     <w:unhideWhenUsed/>
   </w:style>
   <w:style w:type="table" w:default="1" w:styleId="Tablanormal">
@@ -790,7 +764,7 @@
     <w:basedOn w:val="Fuentedeprrafopredeter"/>
     <w:link w:val="Ttulo1"/>
     <w:uiPriority w:val="9"/>
-    <w:rsid w:val="00AC7EB2"/>
+    <w:rsid w:val="009D7860"/>
     <w:rPr>
       <w:rFonts w:asciiTheme="majorHAnsi" w:eastAsiaTheme="majorEastAsia" w:hAnsiTheme="majorHAnsi" w:cstheme="majorBidi"/>
       <w:b/>
@@ -1132,7 +1106,7 @@
 </file>
 
 <file path=customXml/itemProps1.xml><?xml version="1.0" encoding="utf-8"?>
-<ds:datastoreItem xmlns:ds="http://schemas.openxmlformats.org/officeDocument/2006/customXml" ds:itemID="{51A98A6F-4280-4E14-9DA8-4E063C0DD1EF}">
+<ds:datastoreItem xmlns:ds="http://schemas.openxmlformats.org/officeDocument/2006/customXml" ds:itemID="{D0A510BB-82D0-48D5-81FF-1D089C341D33}">
   <ds:schemaRefs>
     <ds:schemaRef ds:uri="http://schemas.openxmlformats.org/officeDocument/2006/bibliography"/>
   </ds:schemaRefs>

</xml_diff>